<commit_message>
iaas summer school added
iaas summer school added
</commit_message>
<xml_diff>
--- a/Asunaro Summer 2015/summer bus application form.docx
+++ b/Asunaro Summer 2015/summer bus application form.docx
@@ -1,6 +1,6 @@
 
 <file path=word/document.xml><?xml version="1.0" encoding="utf-8"?>
-<w:document xmlns:ve="http://schemas.openxmlformats.org/markup-compatibility/2006" xmlns:o="urn:schemas-microsoft-com:office:office" xmlns:r="http://schemas.openxmlformats.org/officeDocument/2006/relationships" xmlns:m="http://schemas.openxmlformats.org/officeDocument/2006/math" xmlns:v="urn:schemas-microsoft-com:vml" xmlns:wp="http://schemas.openxmlformats.org/drawingml/2006/wordprocessingDrawing" xmlns:w10="urn:schemas-microsoft-com:office:word" xmlns:w="http://schemas.openxmlformats.org/wordprocessingml/2006/main" xmlns:wne="http://schemas.microsoft.com/office/word/2006/wordml">
+<w:document xmlns:wpc="http://schemas.microsoft.com/office/word/2010/wordprocessingCanvas" xmlns:mo="http://schemas.microsoft.com/office/mac/office/2008/main" xmlns:mc="http://schemas.openxmlformats.org/markup-compatibility/2006" xmlns:mv="urn:schemas-microsoft-com:mac:vml" xmlns:o="urn:schemas-microsoft-com:office:office" xmlns:r="http://schemas.openxmlformats.org/officeDocument/2006/relationships" xmlns:m="http://schemas.openxmlformats.org/officeDocument/2006/math" xmlns:v="urn:schemas-microsoft-com:vml" xmlns:wp14="http://schemas.microsoft.com/office/word/2010/wordprocessingDrawing" xmlns:wp="http://schemas.openxmlformats.org/drawingml/2006/wordprocessingDrawing" xmlns:w10="urn:schemas-microsoft-com:office:word" xmlns:w="http://schemas.openxmlformats.org/wordprocessingml/2006/main" xmlns:w14="http://schemas.microsoft.com/office/word/2010/wordml" xmlns:wpg="http://schemas.microsoft.com/office/word/2010/wordprocessingGroup" xmlns:wpi="http://schemas.microsoft.com/office/word/2010/wordprocessingInk" xmlns:wne="http://schemas.microsoft.com/office/word/2006/wordml" xmlns:wps="http://schemas.microsoft.com/office/word/2010/wordprocessingShape" mc:Ignorable="w14 wp14">
   <w:body>
     <w:p>
       <w:pPr>
@@ -15,9 +15,10 @@
         <w:rPr>
           <w:noProof/>
           <w:sz w:val="20"/>
+          <w:lang w:eastAsia="en-US"/>
         </w:rPr>
         <w:drawing>
-          <wp:anchor distT="0" distB="0" distL="114300" distR="114300" simplePos="0" relativeHeight="251657728" behindDoc="1" locked="0" layoutInCell="1" allowOverlap="1">
+          <wp:anchor distT="0" distB="0" distL="114300" distR="114300" simplePos="0" relativeHeight="251657728" behindDoc="1" locked="0" layoutInCell="1" allowOverlap="1" wp14:anchorId="305B1F80" wp14:editId="32D4487E">
             <wp:simplePos x="0" y="0"/>
             <wp:positionH relativeFrom="column">
               <wp:posOffset>-111760</wp:posOffset>
@@ -58,7 +59,7 @@
                     </pic:cNvPicPr>
                   </pic:nvPicPr>
                   <pic:blipFill>
-                    <a:blip r:embed="rId4" cstate="print">
+                    <a:blip r:embed="rId5" cstate="print">
                       <a:grayscl/>
                     </a:blip>
                     <a:srcRect/>
@@ -311,7 +312,15 @@
         <w:rPr>
           <w:rFonts w:asciiTheme="minorEastAsia" w:eastAsiaTheme="minorEastAsia" w:hAnsiTheme="minorEastAsia" w:hint="eastAsia"/>
         </w:rPr>
-        <w:t>ドルとなっております。お子様の週の最初の登園日に一週間分</w:t>
+        <w:t>ドル</w:t>
+      </w:r>
+      <w:bookmarkStart w:id="0" w:name="_GoBack"/>
+      <w:bookmarkEnd w:id="0"/>
+      <w:r>
+        <w:rPr>
+          <w:rFonts w:asciiTheme="minorEastAsia" w:eastAsiaTheme="minorEastAsia" w:hAnsiTheme="minorEastAsia" w:hint="eastAsia"/>
+        </w:rPr>
+        <w:t>となっております。お子様の週の最初の登園日に一週間分</w:t>
       </w:r>
       <w:r>
         <w:rPr>
@@ -857,14 +866,178 @@
           <w:rFonts w:ascii="Times New Roman" w:eastAsiaTheme="minorEastAsia" w:hAnsi="Times New Roman"/>
           <w:sz w:val="24"/>
         </w:rPr>
+        <w:t>.</w:t>
+      </w:r>
+    </w:p>
+    <w:p>
+      <w:pPr>
+        <w:tabs>
+          <w:tab w:val="left" w:pos="4680"/>
+        </w:tabs>
+        <w:jc w:val="left"/>
+        <w:rPr>
+          <w:rFonts w:ascii="Times New Roman" w:eastAsiaTheme="minorEastAsia" w:hAnsi="Times New Roman"/>
+          <w:sz w:val="24"/>
+        </w:rPr>
+      </w:pPr>
+      <w:r>
+        <w:rPr>
+          <w:rFonts w:ascii="Times New Roman" w:eastAsiaTheme="minorEastAsia" w:hAnsi="Times New Roman"/>
+          <w:sz w:val="24"/>
+        </w:rPr>
+        <w:t>*</w:t>
+      </w:r>
+      <w:r>
+        <w:rPr>
+          <w:rFonts w:ascii="Times New Roman" w:eastAsiaTheme="minorEastAsia" w:hAnsi="Times New Roman" w:hint="eastAsia"/>
+          <w:sz w:val="24"/>
+        </w:rPr>
         <w:t xml:space="preserve"> </w:t>
       </w:r>
       <w:r>
         <w:rPr>
-          <w:rFonts w:ascii="Times New Roman" w:eastAsiaTheme="minorEastAsia" w:hAnsi="Times New Roman"/>
-          <w:sz w:val="24"/>
-        </w:rPr>
-        <w:t>.</w:t>
+          <w:rFonts w:ascii="Times New Roman" w:eastAsiaTheme="minorEastAsia" w:hAnsi="Times New Roman" w:hint="eastAsia"/>
+          <w:sz w:val="24"/>
+        </w:rPr>
+        <w:t xml:space="preserve">We will </w:t>
+      </w:r>
+      <w:r>
+        <w:rPr>
+          <w:rFonts w:ascii="Times New Roman" w:eastAsiaTheme="minorEastAsia" w:hAnsi="Times New Roman" w:hint="eastAsia"/>
+          <w:sz w:val="24"/>
+        </w:rPr>
+        <w:t>reserve</w:t>
+      </w:r>
+      <w:r>
+        <w:rPr>
+          <w:rFonts w:ascii="Times New Roman" w:eastAsiaTheme="minorEastAsia" w:hAnsi="Times New Roman" w:hint="eastAsia"/>
+          <w:sz w:val="24"/>
+        </w:rPr>
+        <w:t xml:space="preserve"> your child's seat when you apply.  </w:t>
+      </w:r>
+      <w:r>
+        <w:rPr>
+          <w:rFonts w:ascii="Times New Roman" w:eastAsiaTheme="minorEastAsia" w:hAnsi="Times New Roman"/>
+          <w:sz w:val="24"/>
+        </w:rPr>
+        <w:t xml:space="preserve">We cannot </w:t>
+      </w:r>
+      <w:r>
+        <w:rPr>
+          <w:rFonts w:ascii="Times New Roman" w:eastAsiaTheme="minorEastAsia" w:hAnsi="Times New Roman" w:hint="eastAsia"/>
+          <w:sz w:val="24"/>
+        </w:rPr>
+        <w:t xml:space="preserve">make a </w:t>
+      </w:r>
+      <w:r>
+        <w:rPr>
+          <w:rFonts w:ascii="Times New Roman" w:eastAsiaTheme="minorEastAsia" w:hAnsi="Times New Roman"/>
+          <w:sz w:val="24"/>
+        </w:rPr>
+        <w:t xml:space="preserve">refund </w:t>
+      </w:r>
+      <w:r>
+        <w:rPr>
+          <w:rFonts w:ascii="Times New Roman" w:eastAsiaTheme="minorEastAsia" w:hAnsi="Times New Roman"/>
+          <w:sz w:val="24"/>
+        </w:rPr>
+        <w:t>if</w:t>
+      </w:r>
+      <w:r>
+        <w:rPr>
+          <w:rFonts w:ascii="Times New Roman" w:eastAsiaTheme="minorEastAsia" w:hAnsi="Times New Roman"/>
+          <w:sz w:val="24"/>
+        </w:rPr>
+        <w:t xml:space="preserve"> </w:t>
+      </w:r>
+      <w:r>
+        <w:rPr>
+          <w:rFonts w:ascii="Times New Roman" w:eastAsiaTheme="minorEastAsia" w:hAnsi="Times New Roman"/>
+          <w:sz w:val="24"/>
+        </w:rPr>
+        <w:t xml:space="preserve">your child is absent. Please </w:t>
+      </w:r>
+      <w:r>
+        <w:rPr>
+          <w:rFonts w:ascii="Times New Roman" w:eastAsiaTheme="minorEastAsia" w:hAnsi="Times New Roman" w:hint="eastAsia"/>
+          <w:sz w:val="24"/>
+        </w:rPr>
+        <w:t xml:space="preserve">  </w:t>
+      </w:r>
+    </w:p>
+    <w:p>
+      <w:pPr>
+        <w:tabs>
+          <w:tab w:val="left" w:pos="4680"/>
+        </w:tabs>
+        <w:jc w:val="left"/>
+        <w:rPr>
+          <w:rFonts w:ascii="Times New Roman" w:eastAsiaTheme="minorEastAsia" w:hAnsi="Times New Roman"/>
+          <w:sz w:val="24"/>
+        </w:rPr>
+      </w:pPr>
+      <w:r>
+        <w:rPr>
+          <w:rFonts w:ascii="Times New Roman" w:eastAsiaTheme="minorEastAsia" w:hAnsi="Times New Roman" w:hint="eastAsia"/>
+          <w:sz w:val="24"/>
+        </w:rPr>
+        <w:t xml:space="preserve">   u</w:t>
+      </w:r>
+      <w:r>
+        <w:rPr>
+          <w:rFonts w:ascii="Times New Roman" w:eastAsiaTheme="minorEastAsia" w:hAnsi="Times New Roman"/>
+          <w:sz w:val="24"/>
+        </w:rPr>
+        <w:t xml:space="preserve">nderstand that not every child can use </w:t>
+      </w:r>
+      <w:r>
+        <w:rPr>
+          <w:rFonts w:ascii="Times New Roman" w:eastAsiaTheme="minorEastAsia" w:hAnsi="Times New Roman" w:hint="eastAsia"/>
+          <w:sz w:val="24"/>
+        </w:rPr>
+        <w:t>the</w:t>
+      </w:r>
+      <w:r>
+        <w:rPr>
+          <w:rFonts w:ascii="Times New Roman" w:eastAsiaTheme="minorEastAsia" w:hAnsi="Times New Roman"/>
+          <w:sz w:val="24"/>
+        </w:rPr>
+        <w:t xml:space="preserve"> </w:t>
+      </w:r>
+      <w:r>
+        <w:rPr>
+          <w:rFonts w:ascii="Times New Roman" w:eastAsiaTheme="minorEastAsia" w:hAnsi="Times New Roman"/>
+          <w:sz w:val="24"/>
+        </w:rPr>
+        <w:t xml:space="preserve">van service </w:t>
+      </w:r>
+      <w:r>
+        <w:rPr>
+          <w:rFonts w:ascii="Times New Roman" w:eastAsiaTheme="minorEastAsia" w:hAnsi="Times New Roman" w:hint="eastAsia"/>
+          <w:sz w:val="24"/>
+        </w:rPr>
+        <w:t>b</w:t>
+      </w:r>
+      <w:r>
+        <w:rPr>
+          <w:rFonts w:ascii="Times New Roman" w:eastAsiaTheme="minorEastAsia" w:hAnsi="Times New Roman"/>
+          <w:sz w:val="24"/>
+        </w:rPr>
+        <w:t>ecause van rout</w:t>
+      </w:r>
+      <w:r>
+        <w:rPr>
+          <w:rFonts w:ascii="Times New Roman" w:eastAsiaTheme="minorEastAsia" w:hAnsi="Times New Roman"/>
+          <w:sz w:val="24"/>
+        </w:rPr>
+        <w:t>e</w:t>
+      </w:r>
+      <w:r>
+        <w:rPr>
+          <w:rFonts w:ascii="Times New Roman" w:eastAsiaTheme="minorEastAsia" w:hAnsi="Times New Roman"/>
+          <w:sz w:val="24"/>
+        </w:rPr>
+        <w:t>s and seats are limited.</w:t>
       </w:r>
     </w:p>
     <w:p>
@@ -887,74 +1060,79 @@
       </w:r>
       <w:r>
         <w:rPr>
-          <w:rFonts w:ascii="Times New Roman" w:eastAsiaTheme="minorEastAsia" w:hAnsi="Times New Roman" w:hint="eastAsia"/>
-          <w:sz w:val="24"/>
-        </w:rPr>
-        <w:t xml:space="preserve"> </w:t>
-      </w:r>
-      <w:r>
-        <w:rPr>
-          <w:rFonts w:ascii="Times New Roman" w:eastAsiaTheme="minorEastAsia" w:hAnsi="Times New Roman" w:hint="eastAsia"/>
-          <w:sz w:val="24"/>
-        </w:rPr>
-        <w:t xml:space="preserve">We will </w:t>
-      </w:r>
-      <w:r>
-        <w:rPr>
-          <w:rFonts w:ascii="Times New Roman" w:eastAsiaTheme="minorEastAsia" w:hAnsi="Times New Roman" w:hint="eastAsia"/>
-          <w:sz w:val="24"/>
-        </w:rPr>
-        <w:t>reserve</w:t>
-      </w:r>
-      <w:r>
-        <w:rPr>
-          <w:rFonts w:ascii="Times New Roman" w:eastAsiaTheme="minorEastAsia" w:hAnsi="Times New Roman" w:hint="eastAsia"/>
-          <w:sz w:val="24"/>
-        </w:rPr>
-        <w:t xml:space="preserve"> your child's seat when you apply.  </w:t>
-      </w:r>
-      <w:r>
-        <w:rPr>
-          <w:rFonts w:ascii="Times New Roman" w:eastAsiaTheme="minorEastAsia" w:hAnsi="Times New Roman"/>
-          <w:sz w:val="24"/>
-        </w:rPr>
-        <w:t xml:space="preserve">We cannot </w:t>
-      </w:r>
-      <w:r>
-        <w:rPr>
-          <w:rFonts w:ascii="Times New Roman" w:eastAsiaTheme="minorEastAsia" w:hAnsi="Times New Roman" w:hint="eastAsia"/>
-          <w:sz w:val="24"/>
-        </w:rPr>
-        <w:t xml:space="preserve">make a </w:t>
-      </w:r>
-      <w:r>
-        <w:rPr>
-          <w:rFonts w:ascii="Times New Roman" w:eastAsiaTheme="minorEastAsia" w:hAnsi="Times New Roman"/>
-          <w:sz w:val="24"/>
-        </w:rPr>
-        <w:t xml:space="preserve">refund </w:t>
-      </w:r>
-      <w:r>
-        <w:rPr>
-          <w:rFonts w:ascii="Times New Roman" w:eastAsiaTheme="minorEastAsia" w:hAnsi="Times New Roman"/>
-          <w:sz w:val="24"/>
-        </w:rPr>
-        <w:t>if</w:t>
-      </w:r>
-      <w:r>
-        <w:rPr>
-          <w:rFonts w:ascii="Times New Roman" w:eastAsiaTheme="minorEastAsia" w:hAnsi="Times New Roman"/>
-          <w:sz w:val="24"/>
-        </w:rPr>
-        <w:t xml:space="preserve"> </w:t>
-      </w:r>
-      <w:r>
-        <w:rPr>
-          <w:rFonts w:ascii="Times New Roman" w:eastAsiaTheme="minorEastAsia" w:hAnsi="Times New Roman"/>
-          <w:sz w:val="24"/>
-        </w:rPr>
-        <w:t xml:space="preserve">your child is absent. Please </w:t>
-      </w:r>
+          <w:rFonts w:ascii="Times New Roman" w:eastAsiaTheme="minorEastAsia" w:hAnsi="Times New Roman"/>
+          <w:sz w:val="24"/>
+        </w:rPr>
+        <w:t xml:space="preserve">Van service will be </w:t>
+      </w:r>
+      <w:r>
+        <w:rPr>
+          <w:rFonts w:ascii="Times New Roman" w:eastAsiaTheme="minorEastAsia" w:hAnsi="Times New Roman"/>
+          <w:sz w:val="24"/>
+        </w:rPr>
+        <w:t xml:space="preserve">on a </w:t>
+      </w:r>
+      <w:r>
+        <w:rPr>
+          <w:rFonts w:ascii="Times New Roman" w:eastAsiaTheme="minorEastAsia" w:hAnsi="Times New Roman"/>
+          <w:sz w:val="24"/>
+        </w:rPr>
+        <w:t>first-come-first-serve basis</w:t>
+      </w:r>
+      <w:r>
+        <w:rPr>
+          <w:rFonts w:ascii="Times New Roman" w:eastAsiaTheme="minorEastAsia" w:hAnsi="Times New Roman"/>
+          <w:sz w:val="24"/>
+        </w:rPr>
+        <w:t>. Pl</w:t>
+      </w:r>
+      <w:r>
+        <w:rPr>
+          <w:rFonts w:ascii="Times New Roman" w:eastAsiaTheme="minorEastAsia" w:hAnsi="Times New Roman"/>
+          <w:sz w:val="24"/>
+        </w:rPr>
+        <w:t xml:space="preserve">ease understand </w:t>
+      </w:r>
+      <w:r>
+        <w:rPr>
+          <w:rFonts w:ascii="Times New Roman" w:eastAsiaTheme="minorEastAsia" w:hAnsi="Times New Roman"/>
+          <w:sz w:val="24"/>
+        </w:rPr>
+        <w:t xml:space="preserve">that </w:t>
+      </w:r>
+      <w:r>
+        <w:rPr>
+          <w:rFonts w:ascii="Times New Roman" w:eastAsiaTheme="minorEastAsia" w:hAnsi="Times New Roman"/>
+          <w:sz w:val="24"/>
+        </w:rPr>
+        <w:t xml:space="preserve">we </w:t>
+      </w:r>
+      <w:r>
+        <w:rPr>
+          <w:rFonts w:ascii="Times New Roman" w:eastAsiaTheme="minorEastAsia" w:hAnsi="Times New Roman" w:hint="eastAsia"/>
+          <w:sz w:val="24"/>
+        </w:rPr>
+        <w:t xml:space="preserve">will </w:t>
+      </w:r>
+      <w:r>
+        <w:rPr>
+          <w:rFonts w:ascii="Times New Roman" w:eastAsiaTheme="minorEastAsia" w:hAnsi="Times New Roman"/>
+          <w:sz w:val="24"/>
+        </w:rPr>
+        <w:t>give priority to someone</w:t>
+      </w:r>
+    </w:p>
+    <w:p>
+      <w:pPr>
+        <w:tabs>
+          <w:tab w:val="left" w:pos="4680"/>
+        </w:tabs>
+        <w:jc w:val="left"/>
+        <w:rPr>
+          <w:rFonts w:ascii="Times New Roman" w:eastAsiaTheme="minorEastAsia" w:hAnsi="Times New Roman"/>
+          <w:sz w:val="24"/>
+        </w:rPr>
+      </w:pPr>
       <w:r>
         <w:rPr>
           <w:rFonts w:ascii="Times New Roman" w:eastAsiaTheme="minorEastAsia" w:hAnsi="Times New Roman" w:hint="eastAsia"/>
@@ -962,182 +1140,6 @@
         </w:rPr>
         <w:t xml:space="preserve">  </w:t>
       </w:r>
-    </w:p>
-    <w:p>
-      <w:pPr>
-        <w:tabs>
-          <w:tab w:val="left" w:pos="4680"/>
-        </w:tabs>
-        <w:jc w:val="left"/>
-        <w:rPr>
-          <w:rFonts w:ascii="Times New Roman" w:eastAsiaTheme="minorEastAsia" w:hAnsi="Times New Roman"/>
-          <w:sz w:val="24"/>
-        </w:rPr>
-      </w:pPr>
-      <w:r>
-        <w:rPr>
-          <w:rFonts w:ascii="Times New Roman" w:eastAsiaTheme="minorEastAsia" w:hAnsi="Times New Roman" w:hint="eastAsia"/>
-          <w:sz w:val="24"/>
-        </w:rPr>
-        <w:t xml:space="preserve">   u</w:t>
-      </w:r>
-      <w:r>
-        <w:rPr>
-          <w:rFonts w:ascii="Times New Roman" w:eastAsiaTheme="minorEastAsia" w:hAnsi="Times New Roman"/>
-          <w:sz w:val="24"/>
-        </w:rPr>
-        <w:t xml:space="preserve">nderstand  that not every child can use </w:t>
-      </w:r>
-      <w:r>
-        <w:rPr>
-          <w:rFonts w:ascii="Times New Roman" w:eastAsiaTheme="minorEastAsia" w:hAnsi="Times New Roman" w:hint="eastAsia"/>
-          <w:sz w:val="24"/>
-        </w:rPr>
-        <w:t>the</w:t>
-      </w:r>
-      <w:r>
-        <w:rPr>
-          <w:rFonts w:ascii="Times New Roman" w:eastAsiaTheme="minorEastAsia" w:hAnsi="Times New Roman"/>
-          <w:sz w:val="24"/>
-        </w:rPr>
-        <w:t xml:space="preserve"> </w:t>
-      </w:r>
-      <w:r>
-        <w:rPr>
-          <w:rFonts w:ascii="Times New Roman" w:eastAsiaTheme="minorEastAsia" w:hAnsi="Times New Roman"/>
-          <w:sz w:val="24"/>
-        </w:rPr>
-        <w:t xml:space="preserve">van service </w:t>
-      </w:r>
-      <w:r>
-        <w:rPr>
-          <w:rFonts w:ascii="Times New Roman" w:eastAsiaTheme="minorEastAsia" w:hAnsi="Times New Roman" w:hint="eastAsia"/>
-          <w:sz w:val="24"/>
-        </w:rPr>
-        <w:t>b</w:t>
-      </w:r>
-      <w:r>
-        <w:rPr>
-          <w:rFonts w:ascii="Times New Roman" w:eastAsiaTheme="minorEastAsia" w:hAnsi="Times New Roman"/>
-          <w:sz w:val="24"/>
-        </w:rPr>
-        <w:t>ecause van rout</w:t>
-      </w:r>
-      <w:r>
-        <w:rPr>
-          <w:rFonts w:ascii="Times New Roman" w:eastAsiaTheme="minorEastAsia" w:hAnsi="Times New Roman"/>
-          <w:sz w:val="24"/>
-        </w:rPr>
-        <w:t>e</w:t>
-      </w:r>
-      <w:r>
-        <w:rPr>
-          <w:rFonts w:ascii="Times New Roman" w:eastAsiaTheme="minorEastAsia" w:hAnsi="Times New Roman"/>
-          <w:sz w:val="24"/>
-        </w:rPr>
-        <w:t>s and seats are limited.</w:t>
-      </w:r>
-    </w:p>
-    <w:p>
-      <w:pPr>
-        <w:tabs>
-          <w:tab w:val="left" w:pos="4680"/>
-        </w:tabs>
-        <w:jc w:val="left"/>
-        <w:rPr>
-          <w:rFonts w:ascii="Times New Roman" w:eastAsiaTheme="minorEastAsia" w:hAnsi="Times New Roman"/>
-          <w:sz w:val="24"/>
-        </w:rPr>
-      </w:pPr>
-      <w:r>
-        <w:rPr>
-          <w:rFonts w:ascii="Times New Roman" w:eastAsiaTheme="minorEastAsia" w:hAnsi="Times New Roman"/>
-          <w:sz w:val="24"/>
-        </w:rPr>
-        <w:t>*</w:t>
-      </w:r>
-      <w:r>
-        <w:rPr>
-          <w:rFonts w:ascii="Times New Roman" w:eastAsiaTheme="minorEastAsia" w:hAnsi="Times New Roman"/>
-          <w:sz w:val="24"/>
-        </w:rPr>
-        <w:t xml:space="preserve">Van service will be </w:t>
-      </w:r>
-      <w:r>
-        <w:rPr>
-          <w:rFonts w:ascii="Times New Roman" w:eastAsiaTheme="minorEastAsia" w:hAnsi="Times New Roman"/>
-          <w:sz w:val="24"/>
-        </w:rPr>
-        <w:t xml:space="preserve"> on a </w:t>
-      </w:r>
-      <w:r>
-        <w:rPr>
-          <w:rFonts w:ascii="Times New Roman" w:eastAsiaTheme="minorEastAsia" w:hAnsi="Times New Roman"/>
-          <w:sz w:val="24"/>
-        </w:rPr>
-        <w:t>first-come-first-serve basis</w:t>
-      </w:r>
-      <w:r>
-        <w:rPr>
-          <w:rFonts w:ascii="Times New Roman" w:eastAsiaTheme="minorEastAsia" w:hAnsi="Times New Roman"/>
-          <w:sz w:val="24"/>
-        </w:rPr>
-        <w:t>. Pl</w:t>
-      </w:r>
-      <w:r>
-        <w:rPr>
-          <w:rFonts w:ascii="Times New Roman" w:eastAsiaTheme="minorEastAsia" w:hAnsi="Times New Roman"/>
-          <w:sz w:val="24"/>
-        </w:rPr>
-        <w:t xml:space="preserve">ease understand </w:t>
-      </w:r>
-      <w:r>
-        <w:rPr>
-          <w:rFonts w:ascii="Times New Roman" w:eastAsiaTheme="minorEastAsia" w:hAnsi="Times New Roman"/>
-          <w:sz w:val="24"/>
-        </w:rPr>
-        <w:t xml:space="preserve">that </w:t>
-      </w:r>
-      <w:r>
-        <w:rPr>
-          <w:rFonts w:ascii="Times New Roman" w:eastAsiaTheme="minorEastAsia" w:hAnsi="Times New Roman"/>
-          <w:sz w:val="24"/>
-        </w:rPr>
-        <w:t xml:space="preserve">we </w:t>
-      </w:r>
-      <w:r>
-        <w:rPr>
-          <w:rFonts w:ascii="Times New Roman" w:eastAsiaTheme="minorEastAsia" w:hAnsi="Times New Roman" w:hint="eastAsia"/>
-          <w:sz w:val="24"/>
-        </w:rPr>
-        <w:t xml:space="preserve">will </w:t>
-      </w:r>
-      <w:r>
-        <w:rPr>
-          <w:rFonts w:ascii="Times New Roman" w:eastAsiaTheme="minorEastAsia" w:hAnsi="Times New Roman"/>
-          <w:sz w:val="24"/>
-        </w:rPr>
-        <w:t>give priority to someone</w:t>
-      </w:r>
-    </w:p>
-    <w:p>
-      <w:pPr>
-        <w:tabs>
-          <w:tab w:val="left" w:pos="4680"/>
-        </w:tabs>
-        <w:jc w:val="left"/>
-        <w:rPr>
-          <w:rFonts w:ascii="Times New Roman" w:eastAsiaTheme="minorEastAsia" w:hAnsi="Times New Roman"/>
-          <w:sz w:val="24"/>
-        </w:rPr>
-      </w:pPr>
-      <w:r>
-        <w:rPr>
-          <w:rFonts w:ascii="Times New Roman" w:eastAsiaTheme="minorEastAsia" w:hAnsi="Times New Roman" w:hint="eastAsia"/>
-          <w:sz w:val="24"/>
-        </w:rPr>
-        <w:t xml:space="preserve">  </w:t>
-      </w:r>
       <w:r>
         <w:rPr>
           <w:rFonts w:ascii="Times New Roman" w:eastAsiaTheme="minorEastAsia" w:hAnsi="Times New Roman"/>
@@ -1204,21 +1206,7 @@
           <w:rFonts w:ascii="Times New Roman" w:eastAsiaTheme="minorEastAsia" w:hAnsi="Times New Roman"/>
           <w:sz w:val="24"/>
         </w:rPr>
-        <w:t xml:space="preserve"> morning </w:t>
-      </w:r>
-      <w:r>
-        <w:rPr>
-          <w:rFonts w:ascii="Times New Roman" w:eastAsiaTheme="minorEastAsia" w:hAnsi="Times New Roman"/>
-          <w:sz w:val="24"/>
-        </w:rPr>
-        <w:t xml:space="preserve"> </w:t>
-      </w:r>
-      <w:r>
-        <w:rPr>
-          <w:rFonts w:ascii="Times New Roman" w:eastAsiaTheme="minorEastAsia" w:hAnsi="Times New Roman"/>
-          <w:sz w:val="24"/>
-        </w:rPr>
-        <w:t>and afternoon.</w:t>
+        <w:t>morning and afternoon.</w:t>
       </w:r>
       <w:r>
         <w:rPr>
@@ -1251,7 +1239,35 @@
           <w:rFonts w:ascii="Times New Roman" w:eastAsiaTheme="minorEastAsia" w:hAnsi="Times New Roman" w:hint="eastAsia"/>
           <w:sz w:val="24"/>
         </w:rPr>
-        <w:t xml:space="preserve">*Van service won't be a door to door service. We will let you know where </w:t>
+        <w:t>*Van service won't be a door</w:t>
+      </w:r>
+      <w:r>
+        <w:rPr>
+          <w:rFonts w:ascii="Times New Roman" w:eastAsiaTheme="minorEastAsia" w:hAnsi="Times New Roman"/>
+          <w:sz w:val="24"/>
+        </w:rPr>
+        <w:t>-</w:t>
+      </w:r>
+      <w:r>
+        <w:rPr>
+          <w:rFonts w:ascii="Times New Roman" w:eastAsiaTheme="minorEastAsia" w:hAnsi="Times New Roman" w:hint="eastAsia"/>
+          <w:sz w:val="24"/>
+        </w:rPr>
+        <w:t>to</w:t>
+      </w:r>
+      <w:r>
+        <w:rPr>
+          <w:rFonts w:ascii="Times New Roman" w:eastAsiaTheme="minorEastAsia" w:hAnsi="Times New Roman"/>
+          <w:sz w:val="24"/>
+        </w:rPr>
+        <w:t>-</w:t>
+      </w:r>
+      <w:r>
+        <w:rPr>
+          <w:rFonts w:ascii="Times New Roman" w:eastAsiaTheme="minorEastAsia" w:hAnsi="Times New Roman" w:hint="eastAsia"/>
+          <w:sz w:val="24"/>
+        </w:rPr>
+        <w:t xml:space="preserve">door service. We will let you know where </w:t>
       </w:r>
       <w:r>
         <w:rPr>
@@ -1279,7 +1295,7 @@
           <w:rFonts w:ascii="Times New Roman" w:eastAsiaTheme="minorEastAsia" w:hAnsi="Times New Roman" w:hint="eastAsia"/>
           <w:sz w:val="24"/>
         </w:rPr>
-        <w:t xml:space="preserve"> every </w:t>
+        <w:t xml:space="preserve">every </w:t>
       </w:r>
     </w:p>
     <w:p>
@@ -1717,7 +1733,7 @@
 </file>
 
 <file path=word/styles.xml><?xml version="1.0" encoding="utf-8"?>
-<w:styles xmlns:r="http://schemas.openxmlformats.org/officeDocument/2006/relationships" xmlns:w="http://schemas.openxmlformats.org/wordprocessingml/2006/main">
+<w:styles xmlns:mc="http://schemas.openxmlformats.org/markup-compatibility/2006" xmlns:r="http://schemas.openxmlformats.org/officeDocument/2006/relationships" xmlns:w="http://schemas.openxmlformats.org/wordprocessingml/2006/main" xmlns:w14="http://schemas.microsoft.com/office/word/2010/wordml" mc:Ignorable="w14">
   <w:docDefaults>
     <w:rPrDefault>
       <w:rPr>
@@ -1727,7 +1743,7 @@
     </w:rPrDefault>
     <w:pPrDefault/>
   </w:docDefaults>
-  <w:latentStyles w:defLockedState="0" w:defUIPriority="99" w:defSemiHidden="1" w:defUnhideWhenUsed="1" w:defQFormat="0" w:count="267">
+  <w:latentStyles w:defLockedState="0" w:defUIPriority="99" w:defSemiHidden="1" w:defUnhideWhenUsed="1" w:defQFormat="0" w:count="276">
     <w:lsdException w:name="Normal" w:semiHidden="0" w:uiPriority="0" w:unhideWhenUsed="0" w:qFormat="1"/>
     <w:lsdException w:name="heading 1" w:semiHidden="0" w:uiPriority="9" w:unhideWhenUsed="0" w:qFormat="1"/>
     <w:lsdException w:name="heading 2" w:uiPriority="9" w:qFormat="1"/>
@@ -1892,7 +1908,192 @@
     <w:uiPriority w:val="99"/>
     <w:semiHidden/>
     <w:unhideWhenUsed/>
+    <w:tblPr>
+      <w:tblInd w:w="0" w:type="dxa"/>
+      <w:tblCellMar>
+        <w:top w:w="0" w:type="dxa"/>
+        <w:left w:w="108" w:type="dxa"/>
+        <w:bottom w:w="0" w:type="dxa"/>
+        <w:right w:w="108" w:type="dxa"/>
+      </w:tblCellMar>
+    </w:tblPr>
+  </w:style>
+  <w:style w:type="numbering" w:default="1" w:styleId="NoList">
+    <w:name w:val="No List"/>
+    <w:uiPriority w:val="99"/>
+    <w:semiHidden/>
+    <w:unhideWhenUsed/>
+  </w:style>
+</w:styles>
+</file>
+
+<file path=word/stylesWithEffects.xml><?xml version="1.0" encoding="utf-8"?>
+<w:styles xmlns:wpc="http://schemas.microsoft.com/office/word/2010/wordprocessingCanvas" xmlns:mo="http://schemas.microsoft.com/office/mac/office/2008/main" xmlns:mc="http://schemas.openxmlformats.org/markup-compatibility/2006" xmlns:mv="urn:schemas-microsoft-com:mac:vml" xmlns:o="urn:schemas-microsoft-com:office:office" xmlns:r="http://schemas.openxmlformats.org/officeDocument/2006/relationships" xmlns:m="http://schemas.openxmlformats.org/officeDocument/2006/math" xmlns:v="urn:schemas-microsoft-com:vml" xmlns:wp14="http://schemas.microsoft.com/office/word/2010/wordprocessingDrawing" xmlns:wp="http://schemas.openxmlformats.org/drawingml/2006/wordprocessingDrawing" xmlns:w10="urn:schemas-microsoft-com:office:word" xmlns:w="http://schemas.openxmlformats.org/wordprocessingml/2006/main" xmlns:w14="http://schemas.microsoft.com/office/word/2010/wordml" xmlns:wpg="http://schemas.microsoft.com/office/word/2010/wordprocessingGroup" xmlns:wpi="http://schemas.microsoft.com/office/word/2010/wordprocessingInk" xmlns:wne="http://schemas.microsoft.com/office/word/2006/wordml" xmlns:wps="http://schemas.microsoft.com/office/word/2010/wordprocessingShape" mc:Ignorable="w14 wp14">
+  <w:docDefaults>
+    <w:rPrDefault>
+      <w:rPr>
+        <w:rFonts w:asciiTheme="minorHAnsi" w:eastAsiaTheme="minorEastAsia" w:hAnsiTheme="minorHAnsi" w:cstheme="minorBidi"/>
+        <w:sz w:val="24"/>
+        <w:szCs w:val="24"/>
+        <w:lang w:val="en-US" w:eastAsia="ja-JP" w:bidi="ar-SA"/>
+      </w:rPr>
+    </w:rPrDefault>
+    <w:pPrDefault/>
+  </w:docDefaults>
+  <w:latentStyles w:defLockedState="0" w:defUIPriority="99" w:defSemiHidden="1" w:defUnhideWhenUsed="1" w:defQFormat="0" w:count="276">
+    <w:lsdException w:name="Normal" w:semiHidden="0" w:uiPriority="0" w:unhideWhenUsed="0" w:qFormat="1"/>
+    <w:lsdException w:name="heading 1" w:semiHidden="0" w:uiPriority="9" w:unhideWhenUsed="0" w:qFormat="1"/>
+    <w:lsdException w:name="heading 2" w:uiPriority="9" w:qFormat="1"/>
+    <w:lsdException w:name="heading 3" w:uiPriority="9" w:qFormat="1"/>
+    <w:lsdException w:name="heading 4" w:uiPriority="9" w:qFormat="1"/>
+    <w:lsdException w:name="heading 5" w:uiPriority="9" w:qFormat="1"/>
+    <w:lsdException w:name="heading 6" w:uiPriority="9" w:qFormat="1"/>
+    <w:lsdException w:name="heading 7" w:uiPriority="9" w:qFormat="1"/>
+    <w:lsdException w:name="heading 8" w:uiPriority="9" w:qFormat="1"/>
+    <w:lsdException w:name="heading 9" w:uiPriority="9" w:qFormat="1"/>
+    <w:lsdException w:name="toc 1" w:uiPriority="39"/>
+    <w:lsdException w:name="toc 2" w:uiPriority="39"/>
+    <w:lsdException w:name="toc 3" w:uiPriority="39"/>
+    <w:lsdException w:name="toc 4" w:uiPriority="39"/>
+    <w:lsdException w:name="toc 5" w:uiPriority="39"/>
+    <w:lsdException w:name="toc 6" w:uiPriority="39"/>
+    <w:lsdException w:name="toc 7" w:uiPriority="39"/>
+    <w:lsdException w:name="toc 8" w:uiPriority="39"/>
+    <w:lsdException w:name="toc 9" w:uiPriority="39"/>
+    <w:lsdException w:name="caption" w:uiPriority="35" w:qFormat="1"/>
+    <w:lsdException w:name="Title" w:semiHidden="0" w:uiPriority="10" w:unhideWhenUsed="0" w:qFormat="1"/>
+    <w:lsdException w:name="Default Paragraph Font" w:uiPriority="1"/>
+    <w:lsdException w:name="Subtitle" w:semiHidden="0" w:uiPriority="11" w:unhideWhenUsed="0" w:qFormat="1"/>
+    <w:lsdException w:name="Strong" w:semiHidden="0" w:uiPriority="22" w:unhideWhenUsed="0" w:qFormat="1"/>
+    <w:lsdException w:name="Emphasis" w:semiHidden="0" w:uiPriority="20" w:unhideWhenUsed="0" w:qFormat="1"/>
+    <w:lsdException w:name="Table Grid" w:semiHidden="0" w:uiPriority="59" w:unhideWhenUsed="0"/>
+    <w:lsdException w:name="Placeholder Text" w:unhideWhenUsed="0"/>
+    <w:lsdException w:name="No Spacing" w:semiHidden="0" w:uiPriority="1" w:unhideWhenUsed="0" w:qFormat="1"/>
+    <w:lsdException w:name="Light Shading" w:semiHidden="0" w:uiPriority="60" w:unhideWhenUsed="0"/>
+    <w:lsdException w:name="Light List" w:semiHidden="0" w:uiPriority="61" w:unhideWhenUsed="0"/>
+    <w:lsdException w:name="Light Grid" w:semiHidden="0" w:uiPriority="62" w:unhideWhenUsed="0"/>
+    <w:lsdException w:name="Medium Shading 1" w:semiHidden="0" w:uiPriority="63" w:unhideWhenUsed="0"/>
+    <w:lsdException w:name="Medium Shading 2" w:semiHidden="0" w:uiPriority="64" w:unhideWhenUsed="0"/>
+    <w:lsdException w:name="Medium List 1" w:semiHidden="0" w:uiPriority="65" w:unhideWhenUsed="0"/>
+    <w:lsdException w:name="Medium List 2" w:semiHidden="0" w:uiPriority="66" w:unhideWhenUsed="0"/>
+    <w:lsdException w:name="Medium Grid 1" w:semiHidden="0" w:uiPriority="67" w:unhideWhenUsed="0"/>
+    <w:lsdException w:name="Medium Grid 2" w:semiHidden="0" w:uiPriority="68" w:unhideWhenUsed="0"/>
+    <w:lsdException w:name="Medium Grid 3" w:semiHidden="0" w:uiPriority="69" w:unhideWhenUsed="0"/>
+    <w:lsdException w:name="Dark List" w:semiHidden="0" w:uiPriority="70" w:unhideWhenUsed="0"/>
+    <w:lsdException w:name="Colorful Shading" w:semiHidden="0" w:uiPriority="71" w:unhideWhenUsed="0"/>
+    <w:lsdException w:name="Colorful List" w:semiHidden="0" w:uiPriority="72" w:unhideWhenUsed="0"/>
+    <w:lsdException w:name="Colorful Grid" w:semiHidden="0" w:uiPriority="73" w:unhideWhenUsed="0"/>
+    <w:lsdException w:name="Light Shading Accent 1" w:semiHidden="0" w:uiPriority="60" w:unhideWhenUsed="0"/>
+    <w:lsdException w:name="Light List Accent 1" w:semiHidden="0" w:uiPriority="61" w:unhideWhenUsed="0"/>
+    <w:lsdException w:name="Light Grid Accent 1" w:semiHidden="0" w:uiPriority="62" w:unhideWhenUsed="0"/>
+    <w:lsdException w:name="Medium Shading 1 Accent 1" w:semiHidden="0" w:uiPriority="63" w:unhideWhenUsed="0"/>
+    <w:lsdException w:name="Medium Shading 2 Accent 1" w:semiHidden="0" w:uiPriority="64" w:unhideWhenUsed="0"/>
+    <w:lsdException w:name="Medium List 1 Accent 1" w:semiHidden="0" w:uiPriority="65" w:unhideWhenUsed="0"/>
+    <w:lsdException w:name="Revision" w:unhideWhenUsed="0"/>
+    <w:lsdException w:name="List Paragraph" w:semiHidden="0" w:uiPriority="34" w:unhideWhenUsed="0" w:qFormat="1"/>
+    <w:lsdException w:name="Quote" w:semiHidden="0" w:uiPriority="29" w:unhideWhenUsed="0" w:qFormat="1"/>
+    <w:lsdException w:name="Intense Quote" w:semiHidden="0" w:uiPriority="30" w:unhideWhenUsed="0" w:qFormat="1"/>
+    <w:lsdException w:name="Medium List 2 Accent 1" w:semiHidden="0" w:uiPriority="66" w:unhideWhenUsed="0"/>
+    <w:lsdException w:name="Medium Grid 1 Accent 1" w:semiHidden="0" w:uiPriority="67" w:unhideWhenUsed="0"/>
+    <w:lsdException w:name="Medium Grid 2 Accent 1" w:semiHidden="0" w:uiPriority="68" w:unhideWhenUsed="0"/>
+    <w:lsdException w:name="Medium Grid 3 Accent 1" w:semiHidden="0" w:uiPriority="69" w:unhideWhenUsed="0"/>
+    <w:lsdException w:name="Dark List Accent 1" w:semiHidden="0" w:uiPriority="70" w:unhideWhenUsed="0"/>
+    <w:lsdException w:name="Colorful Shading Accent 1" w:semiHidden="0" w:uiPriority="71" w:unhideWhenUsed="0"/>
+    <w:lsdException w:name="Colorful List Accent 1" w:semiHidden="0" w:uiPriority="72" w:unhideWhenUsed="0"/>
+    <w:lsdException w:name="Colorful Grid Accent 1" w:semiHidden="0" w:uiPriority="73" w:unhideWhenUsed="0"/>
+    <w:lsdException w:name="Light Shading Accent 2" w:semiHidden="0" w:uiPriority="60" w:unhideWhenUsed="0"/>
+    <w:lsdException w:name="Light List Accent 2" w:semiHidden="0" w:uiPriority="61" w:unhideWhenUsed="0"/>
+    <w:lsdException w:name="Light Grid Accent 2" w:semiHidden="0" w:uiPriority="62" w:unhideWhenUsed="0"/>
+    <w:lsdException w:name="Medium Shading 1 Accent 2" w:semiHidden="0" w:uiPriority="63" w:unhideWhenUsed="0"/>
+    <w:lsdException w:name="Medium Shading 2 Accent 2" w:semiHidden="0" w:uiPriority="64" w:unhideWhenUsed="0"/>
+    <w:lsdException w:name="Medium List 1 Accent 2" w:semiHidden="0" w:uiPriority="65" w:unhideWhenUsed="0"/>
+    <w:lsdException w:name="Medium List 2 Accent 2" w:semiHidden="0" w:uiPriority="66" w:unhideWhenUsed="0"/>
+    <w:lsdException w:name="Medium Grid 1 Accent 2" w:semiHidden="0" w:uiPriority="67" w:unhideWhenUsed="0"/>
+    <w:lsdException w:name="Medium Grid 2 Accent 2" w:semiHidden="0" w:uiPriority="68" w:unhideWhenUsed="0"/>
+    <w:lsdException w:name="Medium Grid 3 Accent 2" w:semiHidden="0" w:uiPriority="69" w:unhideWhenUsed="0"/>
+    <w:lsdException w:name="Dark List Accent 2" w:semiHidden="0" w:uiPriority="70" w:unhideWhenUsed="0"/>
+    <w:lsdException w:name="Colorful Shading Accent 2" w:semiHidden="0" w:uiPriority="71" w:unhideWhenUsed="0"/>
+    <w:lsdException w:name="Colorful List Accent 2" w:semiHidden="0" w:uiPriority="72" w:unhideWhenUsed="0"/>
+    <w:lsdException w:name="Colorful Grid Accent 2" w:semiHidden="0" w:uiPriority="73" w:unhideWhenUsed="0"/>
+    <w:lsdException w:name="Light Shading Accent 3" w:semiHidden="0" w:uiPriority="60" w:unhideWhenUsed="0"/>
+    <w:lsdException w:name="Light List Accent 3" w:semiHidden="0" w:uiPriority="61" w:unhideWhenUsed="0"/>
+    <w:lsdException w:name="Light Grid Accent 3" w:semiHidden="0" w:uiPriority="62" w:unhideWhenUsed="0"/>
+    <w:lsdException w:name="Medium Shading 1 Accent 3" w:semiHidden="0" w:uiPriority="63" w:unhideWhenUsed="0"/>
+    <w:lsdException w:name="Medium Shading 2 Accent 3" w:semiHidden="0" w:uiPriority="64" w:unhideWhenUsed="0"/>
+    <w:lsdException w:name="Medium List 1 Accent 3" w:semiHidden="0" w:uiPriority="65" w:unhideWhenUsed="0"/>
+    <w:lsdException w:name="Medium List 2 Accent 3" w:semiHidden="0" w:uiPriority="66" w:unhideWhenUsed="0"/>
+    <w:lsdException w:name="Medium Grid 1 Accent 3" w:semiHidden="0" w:uiPriority="67" w:unhideWhenUsed="0"/>
+    <w:lsdException w:name="Medium Grid 2 Accent 3" w:semiHidden="0" w:uiPriority="68" w:unhideWhenUsed="0"/>
+    <w:lsdException w:name="Medium Grid 3 Accent 3" w:semiHidden="0" w:uiPriority="69" w:unhideWhenUsed="0"/>
+    <w:lsdException w:name="Dark List Accent 3" w:semiHidden="0" w:uiPriority="70" w:unhideWhenUsed="0"/>
+    <w:lsdException w:name="Colorful Shading Accent 3" w:semiHidden="0" w:uiPriority="71" w:unhideWhenUsed="0"/>
+    <w:lsdException w:name="Colorful List Accent 3" w:semiHidden="0" w:uiPriority="72" w:unhideWhenUsed="0"/>
+    <w:lsdException w:name="Colorful Grid Accent 3" w:semiHidden="0" w:uiPriority="73" w:unhideWhenUsed="0"/>
+    <w:lsdException w:name="Light Shading Accent 4" w:semiHidden="0" w:uiPriority="60" w:unhideWhenUsed="0"/>
+    <w:lsdException w:name="Light List Accent 4" w:semiHidden="0" w:uiPriority="61" w:unhideWhenUsed="0"/>
+    <w:lsdException w:name="Light Grid Accent 4" w:semiHidden="0" w:uiPriority="62" w:unhideWhenUsed="0"/>
+    <w:lsdException w:name="Medium Shading 1 Accent 4" w:semiHidden="0" w:uiPriority="63" w:unhideWhenUsed="0"/>
+    <w:lsdException w:name="Medium Shading 2 Accent 4" w:semiHidden="0" w:uiPriority="64" w:unhideWhenUsed="0"/>
+    <w:lsdException w:name="Medium List 1 Accent 4" w:semiHidden="0" w:uiPriority="65" w:unhideWhenUsed="0"/>
+    <w:lsdException w:name="Medium List 2 Accent 4" w:semiHidden="0" w:uiPriority="66" w:unhideWhenUsed="0"/>
+    <w:lsdException w:name="Medium Grid 1 Accent 4" w:semiHidden="0" w:uiPriority="67" w:unhideWhenUsed="0"/>
+    <w:lsdException w:name="Medium Grid 2 Accent 4" w:semiHidden="0" w:uiPriority="68" w:unhideWhenUsed="0"/>
+    <w:lsdException w:name="Medium Grid 3 Accent 4" w:semiHidden="0" w:uiPriority="69" w:unhideWhenUsed="0"/>
+    <w:lsdException w:name="Dark List Accent 4" w:semiHidden="0" w:uiPriority="70" w:unhideWhenUsed="0"/>
+    <w:lsdException w:name="Colorful Shading Accent 4" w:semiHidden="0" w:uiPriority="71" w:unhideWhenUsed="0"/>
+    <w:lsdException w:name="Colorful List Accent 4" w:semiHidden="0" w:uiPriority="72" w:unhideWhenUsed="0"/>
+    <w:lsdException w:name="Colorful Grid Accent 4" w:semiHidden="0" w:uiPriority="73" w:unhideWhenUsed="0"/>
+    <w:lsdException w:name="Light Shading Accent 5" w:semiHidden="0" w:uiPriority="60" w:unhideWhenUsed="0"/>
+    <w:lsdException w:name="Light List Accent 5" w:semiHidden="0" w:uiPriority="61" w:unhideWhenUsed="0"/>
+    <w:lsdException w:name="Light Grid Accent 5" w:semiHidden="0" w:uiPriority="62" w:unhideWhenUsed="0"/>
+    <w:lsdException w:name="Medium Shading 1 Accent 5" w:semiHidden="0" w:uiPriority="63" w:unhideWhenUsed="0"/>
+    <w:lsdException w:name="Medium Shading 2 Accent 5" w:semiHidden="0" w:uiPriority="64" w:unhideWhenUsed="0"/>
+    <w:lsdException w:name="Medium List 1 Accent 5" w:semiHidden="0" w:uiPriority="65" w:unhideWhenUsed="0"/>
+    <w:lsdException w:name="Medium List 2 Accent 5" w:semiHidden="0" w:uiPriority="66" w:unhideWhenUsed="0"/>
+    <w:lsdException w:name="Medium Grid 1 Accent 5" w:semiHidden="0" w:uiPriority="67" w:unhideWhenUsed="0"/>
+    <w:lsdException w:name="Medium Grid 2 Accent 5" w:semiHidden="0" w:uiPriority="68" w:unhideWhenUsed="0"/>
+    <w:lsdException w:name="Medium Grid 3 Accent 5" w:semiHidden="0" w:uiPriority="69" w:unhideWhenUsed="0"/>
+    <w:lsdException w:name="Dark List Accent 5" w:semiHidden="0" w:uiPriority="70" w:unhideWhenUsed="0"/>
+    <w:lsdException w:name="Colorful Shading Accent 5" w:semiHidden="0" w:uiPriority="71" w:unhideWhenUsed="0"/>
+    <w:lsdException w:name="Colorful List Accent 5" w:semiHidden="0" w:uiPriority="72" w:unhideWhenUsed="0"/>
+    <w:lsdException w:name="Colorful Grid Accent 5" w:semiHidden="0" w:uiPriority="73" w:unhideWhenUsed="0"/>
+    <w:lsdException w:name="Light Shading Accent 6" w:semiHidden="0" w:uiPriority="60" w:unhideWhenUsed="0"/>
+    <w:lsdException w:name="Light List Accent 6" w:semiHidden="0" w:uiPriority="61" w:unhideWhenUsed="0"/>
+    <w:lsdException w:name="Light Grid Accent 6" w:semiHidden="0" w:uiPriority="62" w:unhideWhenUsed="0"/>
+    <w:lsdException w:name="Medium Shading 1 Accent 6" w:semiHidden="0" w:uiPriority="63" w:unhideWhenUsed="0"/>
+    <w:lsdException w:name="Medium Shading 2 Accent 6" w:semiHidden="0" w:uiPriority="64" w:unhideWhenUsed="0"/>
+    <w:lsdException w:name="Medium List 1 Accent 6" w:semiHidden="0" w:uiPriority="65" w:unhideWhenUsed="0"/>
+    <w:lsdException w:name="Medium List 2 Accent 6" w:semiHidden="0" w:uiPriority="66" w:unhideWhenUsed="0"/>
+    <w:lsdException w:name="Medium Grid 1 Accent 6" w:semiHidden="0" w:uiPriority="67" w:unhideWhenUsed="0"/>
+    <w:lsdException w:name="Medium Grid 2 Accent 6" w:semiHidden="0" w:uiPriority="68" w:unhideWhenUsed="0"/>
+    <w:lsdException w:name="Medium Grid 3 Accent 6" w:semiHidden="0" w:uiPriority="69" w:unhideWhenUsed="0"/>
+    <w:lsdException w:name="Dark List Accent 6" w:semiHidden="0" w:uiPriority="70" w:unhideWhenUsed="0"/>
+    <w:lsdException w:name="Colorful Shading Accent 6" w:semiHidden="0" w:uiPriority="71" w:unhideWhenUsed="0"/>
+    <w:lsdException w:name="Colorful List Accent 6" w:semiHidden="0" w:uiPriority="72" w:unhideWhenUsed="0"/>
+    <w:lsdException w:name="Colorful Grid Accent 6" w:semiHidden="0" w:uiPriority="73" w:unhideWhenUsed="0"/>
+    <w:lsdException w:name="Subtle Emphasis" w:semiHidden="0" w:uiPriority="19" w:unhideWhenUsed="0" w:qFormat="1"/>
+    <w:lsdException w:name="Intense Emphasis" w:semiHidden="0" w:uiPriority="21" w:unhideWhenUsed="0" w:qFormat="1"/>
+    <w:lsdException w:name="Subtle Reference" w:semiHidden="0" w:uiPriority="31" w:unhideWhenUsed="0" w:qFormat="1"/>
+    <w:lsdException w:name="Intense Reference" w:semiHidden="0" w:uiPriority="32" w:unhideWhenUsed="0" w:qFormat="1"/>
+    <w:lsdException w:name="Book Title" w:semiHidden="0" w:uiPriority="33" w:unhideWhenUsed="0" w:qFormat="1"/>
+    <w:lsdException w:name="Bibliography" w:uiPriority="37"/>
+    <w:lsdException w:name="TOC Heading" w:uiPriority="39" w:qFormat="1"/>
+  </w:latentStyles>
+  <w:style w:type="paragraph" w:default="1" w:styleId="Normal">
+    <w:name w:val="Normal"/>
     <w:qFormat/>
+  </w:style>
+  <w:style w:type="character" w:default="1" w:styleId="DefaultParagraphFont">
+    <w:name w:val="Default Paragraph Font"/>
+    <w:uiPriority w:val="1"/>
+    <w:semiHidden/>
+    <w:unhideWhenUsed/>
+  </w:style>
+  <w:style w:type="table" w:default="1" w:styleId="TableNormal">
+    <w:name w:val="Normal Table"/>
+    <w:uiPriority w:val="99"/>
+    <w:semiHidden/>
+    <w:unhideWhenUsed/>
     <w:tblPr>
       <w:tblInd w:w="0" w:type="dxa"/>
       <w:tblCellMar>

</xml_diff>